<commit_message>
updated april 17th standup
</commit_message>
<xml_diff>
--- a/DailyReports/DM_April17th.docx
+++ b/DailyReports/DM_April17th.docx
@@ -48,6 +48,14 @@
         </w:rPr>
         <w:t>Mitch Steffens:</w:t>
       </w:r>
+      <w:r>
+        <w:rPr>
+          <w:b/>
+        </w:rPr>
+        <w:t xml:space="preserve"> (ABSENT)</w:t>
+      </w:r>
+      <w:bookmarkStart w:id="0" w:name="_GoBack"/>
+      <w:bookmarkEnd w:id="0"/>
     </w:p>
     <w:p>
       <w:pPr>
@@ -283,12 +291,7 @@
         </w:numPr>
       </w:pPr>
       <w:r>
-        <w:t>Had to recommit score/</w:t>
-      </w:r>
-      <w:bookmarkStart w:id="0" w:name="_GoBack"/>
-      <w:bookmarkEnd w:id="0"/>
-      <w:r>
-        <w:t>time as it got deleted somehow. No big deal</w:t>
+        <w:t>Had to recommit score/time as it got deleted somehow. No big deal</w:t>
       </w:r>
     </w:p>
     <w:p/>

</xml_diff>